<commit_message>
v1.2 updated HLD and CD
</commit_message>
<xml_diff>
--- a/LH_ARCHITECTURE/LH_ARCH_USERHOME.docx
+++ b/LH_ARCHITECTURE/LH_ARCH_USERHOME.docx
@@ -1,6 +1,6 @@
 
 <file path=word/document.xml><?xml version="1.0" encoding="utf-8"?>
-<w:document xmlns:wpc="http://schemas.microsoft.com/office/word/2010/wordprocessingCanvas" xmlns:cx="http://schemas.microsoft.com/office/drawing/2014/chartex" xmlns:cx1="http://schemas.microsoft.com/office/drawing/2015/9/8/chartex" xmlns:cx2="http://schemas.microsoft.com/office/drawing/2015/10/21/chartex" xmlns:cx3="http://schemas.microsoft.com/office/drawing/2016/5/9/chartex" xmlns:cx4="http://schemas.microsoft.com/office/drawing/2016/5/10/chartex" xmlns:cx5="http://schemas.microsoft.com/office/drawing/2016/5/11/chartex" xmlns:cx6="http://schemas.microsoft.com/office/drawing/2016/5/12/chartex" xmlns:cx7="http://schemas.microsoft.com/office/drawing/2016/5/13/chartex" xmlns:cx8="http://schemas.microsoft.com/office/drawing/2016/5/14/chartex" xmlns:mc="http://schemas.openxmlformats.org/markup-compatibility/2006" xmlns:aink="http://schemas.microsoft.com/office/drawing/2016/ink" xmlns:am3d="http://schemas.microsoft.com/office/drawing/2017/model3d" xmlns:o="urn:schemas-microsoft-com:office:office" xmlns:r="http://schemas.openxmlformats.org/officeDocument/2006/relationships" xmlns:m="http://schemas.openxmlformats.org/officeDocument/2006/math" xmlns:v="urn:schemas-microsoft-com:vml" xmlns:wp14="http://schemas.microsoft.com/office/word/2010/wordprocessingDrawing" xmlns:wp="http://schemas.openxmlformats.org/drawingml/2006/wordprocessingDrawing" xmlns:w10="urn:schemas-microsoft-com:office:word" xmlns:w="http://schemas.openxmlformats.org/wordprocessingml/2006/main" xmlns:w14="http://schemas.microsoft.com/office/word/2010/wordml" xmlns:w15="http://schemas.microsoft.com/office/word/2012/wordml" xmlns:w16cid="http://schemas.microsoft.com/office/word/2016/wordml/cid" xmlns:w16se="http://schemas.microsoft.com/office/word/2015/wordml/symex" xmlns:wpg="http://schemas.microsoft.com/office/word/2010/wordprocessingGroup" xmlns:wpi="http://schemas.microsoft.com/office/word/2010/wordprocessingInk" xmlns:wne="http://schemas.microsoft.com/office/word/2006/wordml" xmlns:wps="http://schemas.microsoft.com/office/word/2010/wordprocessingShape" mc:Ignorable="w14 w15 w16se w16cid wp14">
+<w:document xmlns:wpc="http://schemas.microsoft.com/office/word/2010/wordprocessingCanvas" xmlns:cx="http://schemas.microsoft.com/office/drawing/2014/chartex" xmlns:cx1="http://schemas.microsoft.com/office/drawing/2015/9/8/chartex" xmlns:cx2="http://schemas.microsoft.com/office/drawing/2015/10/21/chartex" xmlns:cx3="http://schemas.microsoft.com/office/drawing/2016/5/9/chartex" xmlns:cx4="http://schemas.microsoft.com/office/drawing/2016/5/10/chartex" xmlns:cx5="http://schemas.microsoft.com/office/drawing/2016/5/11/chartex" xmlns:cx6="http://schemas.microsoft.com/office/drawing/2016/5/12/chartex" xmlns:cx7="http://schemas.microsoft.com/office/drawing/2016/5/13/chartex" xmlns:cx8="http://schemas.microsoft.com/office/drawing/2016/5/14/chartex" xmlns:mc="http://schemas.openxmlformats.org/markup-compatibility/2006" xmlns:aink="http://schemas.microsoft.com/office/drawing/2016/ink" xmlns:am3d="http://schemas.microsoft.com/office/drawing/2017/model3d" xmlns:o="urn:schemas-microsoft-com:office:office" xmlns:oel="http://schemas.microsoft.com/office/2019/extlst" xmlns:r="http://schemas.openxmlformats.org/officeDocument/2006/relationships" xmlns:m="http://schemas.openxmlformats.org/officeDocument/2006/math" xmlns:v="urn:schemas-microsoft-com:vml" xmlns:wp14="http://schemas.microsoft.com/office/word/2010/wordprocessingDrawing" xmlns:wp="http://schemas.openxmlformats.org/drawingml/2006/wordprocessingDrawing" xmlns:w10="urn:schemas-microsoft-com:office:word" xmlns:w="http://schemas.openxmlformats.org/wordprocessingml/2006/main" xmlns:w14="http://schemas.microsoft.com/office/word/2010/wordml" xmlns:w15="http://schemas.microsoft.com/office/word/2012/wordml" xmlns:w16cex="http://schemas.microsoft.com/office/word/2018/wordml/cex" xmlns:w16cid="http://schemas.microsoft.com/office/word/2016/wordml/cid" xmlns:w16="http://schemas.microsoft.com/office/word/2018/wordml" xmlns:w16du="http://schemas.microsoft.com/office/word/2023/wordml/word16du" xmlns:w16sdtdh="http://schemas.microsoft.com/office/word/2020/wordml/sdtdatahash" xmlns:w16sdtfl="http://schemas.microsoft.com/office/word/2024/wordml/sdtformatlock" xmlns:w16se="http://schemas.microsoft.com/office/word/2015/wordml/symex" xmlns:wpg="http://schemas.microsoft.com/office/word/2010/wordprocessingGroup" xmlns:wpi="http://schemas.microsoft.com/office/word/2010/wordprocessingInk" xmlns:wne="http://schemas.microsoft.com/office/word/2006/wordml" xmlns:wps="http://schemas.microsoft.com/office/word/2010/wordprocessingShape" mc:Ignorable="w14 w15 w16se w16cid w16 w16cex w16sdtdh w16sdtfl w16du wp14">
   <w:body>
     <w:p>
       <w:pPr>
@@ -22,33 +22,20 @@
         </w:rPr>
         <w:t>LH-ARCH-USERHOME-CD</w:t>
       </w:r>
-      <w:bookmarkStart w:id="0" w:name="_GoBack"/>
-      <w:bookmarkEnd w:id="0"/>
     </w:p>
     <w:p>
       <w:pPr>
-        <w:rPr>
-          <w:b/>
-          <w:bCs/>
-          <w:sz w:val="44"/>
-          <w:szCs w:val="44"/>
-          <w:u w:val="single"/>
-        </w:rPr>
+        <w:keepNext/>
       </w:pPr>
       <w:r>
         <w:rPr>
-          <w:b/>
-          <w:bCs/>
           <w:noProof/>
-          <w:sz w:val="44"/>
-          <w:szCs w:val="44"/>
-          <w:u w:val="single"/>
         </w:rPr>
         <w:drawing>
-          <wp:inline distT="0" distB="0" distL="0" distR="0" wp14:anchorId="192D274E" wp14:editId="787C2C73">
-            <wp:extent cx="2990850" cy="2707357"/>
+          <wp:inline distT="0" distB="0" distL="0" distR="0" wp14:anchorId="61763D03" wp14:editId="0880EA05">
+            <wp:extent cx="2990850" cy="2705100"/>
             <wp:effectExtent l="0" t="0" r="0" b="0"/>
-            <wp:docPr id="1587863975" name="Picture 1"/>
+            <wp:docPr id="1960339806" name="Picture 2" descr="A screenshot of a computer&#10;&#10;AI-generated content may be incorrect."/>
             <wp:cNvGraphicFramePr>
               <a:graphicFrameLocks xmlns:a="http://schemas.openxmlformats.org/drawingml/2006/main" noChangeAspect="1"/>
             </wp:cNvGraphicFramePr>
@@ -56,8 +43,10 @@
               <a:graphicData uri="http://schemas.openxmlformats.org/drawingml/2006/picture">
                 <pic:pic xmlns:pic="http://schemas.openxmlformats.org/drawingml/2006/picture">
                   <pic:nvPicPr>
-                    <pic:cNvPr id="1587863975" name="Picture 1" descr="A blue box with black text&#10;&#10;AI-generated content may be incorrect."/>
-                    <pic:cNvPicPr/>
+                    <pic:cNvPr id="1960339806" name="Picture 2" descr="A screenshot of a computer&#10;&#10;AI-generated content may be incorrect."/>
+                    <pic:cNvPicPr>
+                      <a:picLocks noChangeAspect="1" noChangeArrowheads="1"/>
+                    </pic:cNvPicPr>
                   </pic:nvPicPr>
                   <pic:blipFill>
                     <a:blip r:embed="rId4">
@@ -67,18 +56,23 @@
                         </a:ext>
                       </a:extLst>
                     </a:blip>
+                    <a:srcRect/>
                     <a:stretch>
                       <a:fillRect/>
                     </a:stretch>
                   </pic:blipFill>
-                  <pic:spPr>
+                  <pic:spPr bwMode="auto">
                     <a:xfrm>
                       <a:off x="0" y="0"/>
-                      <a:ext cx="2990850" cy="2707357"/>
+                      <a:ext cx="2990850" cy="2705100"/>
                     </a:xfrm>
                     <a:prstGeom prst="rect">
                       <a:avLst/>
                     </a:prstGeom>
+                    <a:noFill/>
+                    <a:ln>
+                      <a:noFill/>
+                    </a:ln>
                   </pic:spPr>
                 </pic:pic>
               </a:graphicData>
@@ -209,18 +203,13 @@
       </w:r>
       <w:r>
         <w:rPr>
-          <w:b/>
-          <w:bCs/>
           <w:noProof/>
-          <w:sz w:val="44"/>
-          <w:szCs w:val="44"/>
-          <w:u w:val="single"/>
         </w:rPr>
         <w:drawing>
-          <wp:inline distT="0" distB="0" distL="0" distR="0" wp14:anchorId="2921196F" wp14:editId="01B92E81">
-            <wp:extent cx="3134051" cy="3704590"/>
-            <wp:effectExtent l="0" t="0" r="9525" b="0"/>
-            <wp:docPr id="1578312183" name="Picture 1"/>
+          <wp:inline distT="0" distB="0" distL="0" distR="0" wp14:anchorId="6AB6F773" wp14:editId="552BF9EC">
+            <wp:extent cx="5037455" cy="6002655"/>
+            <wp:effectExtent l="0" t="0" r="0" b="0"/>
+            <wp:docPr id="1477024245" name="Picture 1" descr="A diagram of a website&#10;&#10;AI-generated content may be incorrect."/>
             <wp:cNvGraphicFramePr>
               <a:graphicFrameLocks xmlns:a="http://schemas.openxmlformats.org/drawingml/2006/main" noChangeAspect="1"/>
             </wp:cNvGraphicFramePr>
@@ -228,8 +217,10 @@
               <a:graphicData uri="http://schemas.openxmlformats.org/drawingml/2006/picture">
                 <pic:pic xmlns:pic="http://schemas.openxmlformats.org/drawingml/2006/picture">
                   <pic:nvPicPr>
-                    <pic:cNvPr id="1578312183" name="Picture 1" descr="A screenshot of a computer&#10;&#10;AI-generated content may be incorrect."/>
-                    <pic:cNvPicPr/>
+                    <pic:cNvPr id="1477024245" name="Picture 1" descr="A diagram of a website&#10;&#10;AI-generated content may be incorrect."/>
+                    <pic:cNvPicPr>
+                      <a:picLocks noChangeAspect="1" noChangeArrowheads="1"/>
+                    </pic:cNvPicPr>
                   </pic:nvPicPr>
                   <pic:blipFill>
                     <a:blip r:embed="rId6">
@@ -239,18 +230,23 @@
                         </a:ext>
                       </a:extLst>
                     </a:blip>
+                    <a:srcRect/>
                     <a:stretch>
                       <a:fillRect/>
                     </a:stretch>
                   </pic:blipFill>
-                  <pic:spPr>
+                  <pic:spPr bwMode="auto">
                     <a:xfrm>
                       <a:off x="0" y="0"/>
-                      <a:ext cx="3134051" cy="3704590"/>
+                      <a:ext cx="5037455" cy="6002655"/>
                     </a:xfrm>
                     <a:prstGeom prst="rect">
                       <a:avLst/>
                     </a:prstGeom>
+                    <a:noFill/>
+                    <a:ln>
+                      <a:noFill/>
+                    </a:ln>
                   </pic:spPr>
                 </pic:pic>
               </a:graphicData>
@@ -270,7 +266,7 @@
 </file>
 
 <file path=word/styles.xml><?xml version="1.0" encoding="utf-8"?>
-<w:styles xmlns:mc="http://schemas.openxmlformats.org/markup-compatibility/2006" xmlns:r="http://schemas.openxmlformats.org/officeDocument/2006/relationships" xmlns:w="http://schemas.openxmlformats.org/wordprocessingml/2006/main" xmlns:w14="http://schemas.microsoft.com/office/word/2010/wordml" xmlns:w15="http://schemas.microsoft.com/office/word/2012/wordml" xmlns:w16cid="http://schemas.microsoft.com/office/word/2016/wordml/cid" xmlns:w16se="http://schemas.microsoft.com/office/word/2015/wordml/symex" mc:Ignorable="w14 w15 w16se w16cid">
+<w:styles xmlns:mc="http://schemas.openxmlformats.org/markup-compatibility/2006" xmlns:r="http://schemas.openxmlformats.org/officeDocument/2006/relationships" xmlns:w="http://schemas.openxmlformats.org/wordprocessingml/2006/main" xmlns:w14="http://schemas.microsoft.com/office/word/2010/wordml" xmlns:w15="http://schemas.microsoft.com/office/word/2012/wordml" xmlns:w16cex="http://schemas.microsoft.com/office/word/2018/wordml/cex" xmlns:w16cid="http://schemas.microsoft.com/office/word/2016/wordml/cid" xmlns:w16="http://schemas.microsoft.com/office/word/2018/wordml" xmlns:w16du="http://schemas.microsoft.com/office/word/2023/wordml/word16du" xmlns:w16sdtdh="http://schemas.microsoft.com/office/word/2020/wordml/sdtdatahash" xmlns:w16sdtfl="http://schemas.microsoft.com/office/word/2024/wordml/sdtformatlock" xmlns:w16se="http://schemas.microsoft.com/office/word/2015/wordml/symex" mc:Ignorable="w14 w15 w16se w16cid w16 w16cex w16sdtdh w16sdtfl w16du">
   <w:docDefaults>
     <w:rPrDefault>
       <w:rPr>
@@ -288,7 +284,7 @@
       </w:pPr>
     </w:pPrDefault>
   </w:docDefaults>
-  <w:latentStyles w:defLockedState="0" w:defUIPriority="99" w:defSemiHidden="0" w:defUnhideWhenUsed="0" w:defQFormat="0" w:count="375">
+  <w:latentStyles w:defLockedState="0" w:defUIPriority="99" w:defSemiHidden="0" w:defUnhideWhenUsed="0" w:defQFormat="0" w:count="376">
     <w:lsdException w:name="Normal" w:uiPriority="0" w:qFormat="1"/>
     <w:lsdException w:name="heading 1" w:uiPriority="9" w:qFormat="1"/>
     <w:lsdException w:name="heading 2" w:semiHidden="1" w:uiPriority="9" w:unhideWhenUsed="1" w:qFormat="1"/>
@@ -664,6 +660,7 @@
     <w:lsdException w:name="Smart Hyperlink" w:semiHidden="1" w:unhideWhenUsed="1"/>
     <w:lsdException w:name="Hashtag" w:semiHidden="1" w:unhideWhenUsed="1"/>
     <w:lsdException w:name="Unresolved Mention" w:semiHidden="1" w:unhideWhenUsed="1"/>
+    <w:lsdException w:name="Smart Link" w:semiHidden="1" w:unhideWhenUsed="1"/>
   </w:latentStyles>
   <w:style w:type="paragraph" w:default="1" w:styleId="Normal">
     <w:name w:val="Normal"/>
@@ -1181,6 +1178,25 @@
       <w:smallCaps/>
       <w:color w:val="0F4761" w:themeColor="accent1" w:themeShade="BF"/>
       <w:spacing w:val="5"/>
+    </w:rPr>
+  </w:style>
+  <w:style w:type="paragraph" w:styleId="Caption">
+    <w:name w:val="caption"/>
+    <w:basedOn w:val="Normal"/>
+    <w:next w:val="Normal"/>
+    <w:uiPriority w:val="35"/>
+    <w:unhideWhenUsed/>
+    <w:qFormat/>
+    <w:rsid w:val="002F5592"/>
+    <w:pPr>
+      <w:spacing w:after="200" w:line="240" w:lineRule="auto"/>
+    </w:pPr>
+    <w:rPr>
+      <w:i/>
+      <w:iCs/>
+      <w:color w:val="0E2841" w:themeColor="text2"/>
+      <w:sz w:val="18"/>
+      <w:szCs w:val="18"/>
     </w:rPr>
   </w:style>
 </w:styles>

</xml_diff>